<commit_message>
atualização nos graficos do planner
</commit_message>
<xml_diff>
--- a/Documentação/Modelo - Documento Básico  (2).docx
+++ b/Documentação/Modelo - Documento Básico  (2).docx
@@ -612,17 +612,8 @@
           <w:rStyle w:val="normaltextrun"/>
           <w:rFonts w:ascii="Arial" w:hAnsi="Arial" w:cs="Arial"/>
         </w:rPr>
-        <w:t xml:space="preserve"> Maria Eduarda Bernardino </w:t>
-      </w:r>
-      <w:proofErr w:type="spellStart"/>
-      <w:r>
-        <w:rPr>
-          <w:rStyle w:val="normaltextrun"/>
-          <w:rFonts w:ascii="Arial" w:hAnsi="Arial" w:cs="Arial"/>
-        </w:rPr>
-        <w:t>Ettinger</w:t>
-      </w:r>
-      <w:proofErr w:type="spellEnd"/>
+        <w:t> Maria Eduarda Bernardino Ettinger</w:t>
+      </w:r>
       <w:r>
         <w:rPr>
           <w:rStyle w:val="eop"/>
@@ -669,23 +660,7 @@
           <w:rStyle w:val="normaltextrun"/>
           <w:rFonts w:ascii="Arial" w:hAnsi="Arial" w:cs="Arial"/>
         </w:rPr>
-        <w:t xml:space="preserve"> Pedro Afonso Dornelas </w:t>
-      </w:r>
-      <w:proofErr w:type="spellStart"/>
-      <w:r>
-        <w:rPr>
-          <w:rStyle w:val="normaltextrun"/>
-          <w:rFonts w:ascii="Arial" w:hAnsi="Arial" w:cs="Arial"/>
-        </w:rPr>
-        <w:t>Marcato</w:t>
-      </w:r>
-      <w:proofErr w:type="spellEnd"/>
-      <w:r>
-        <w:rPr>
-          <w:rStyle w:val="normaltextrun"/>
-          <w:rFonts w:ascii="Arial" w:hAnsi="Arial" w:cs="Arial"/>
-        </w:rPr>
-        <w:t> </w:t>
+        <w:t> Pedro Afonso Dornelas Marcato </w:t>
       </w:r>
       <w:r>
         <w:rPr>
@@ -718,23 +693,7 @@
           <w:rStyle w:val="normaltextrun"/>
           <w:rFonts w:ascii="Arial" w:hAnsi="Arial" w:cs="Arial"/>
         </w:rPr>
-        <w:t> </w:t>
-      </w:r>
-      <w:proofErr w:type="spellStart"/>
-      <w:r>
-        <w:rPr>
-          <w:rStyle w:val="normaltextrun"/>
-          <w:rFonts w:ascii="Arial" w:hAnsi="Arial" w:cs="Arial"/>
-        </w:rPr>
-        <w:t>Vinicios</w:t>
-      </w:r>
-      <w:proofErr w:type="spellEnd"/>
-      <w:r>
-        <w:rPr>
-          <w:rStyle w:val="normaltextrun"/>
-          <w:rFonts w:ascii="Arial" w:hAnsi="Arial" w:cs="Arial"/>
-        </w:rPr>
-        <w:t xml:space="preserve"> Garcia Fagundes</w:t>
+        <w:t> Vinicios Garcia Fagundes</w:t>
       </w:r>
       <w:r>
         <w:rPr>
@@ -1020,21 +979,12 @@
         </w:rPr>
         <w:t xml:space="preserve"> em seus armazenamentos, com isso também perdem grandes </w:t>
       </w:r>
-      <w:proofErr w:type="gramStart"/>
-      <w:r>
-        <w:rPr>
-          <w:rStyle w:val="normaltextrun"/>
-          <w:rFonts w:ascii="Arial" w:hAnsi="Arial" w:cs="Arial"/>
-        </w:rPr>
-        <w:t>quantias de dinheiro</w:t>
-      </w:r>
-      <w:proofErr w:type="gramEnd"/>
-      <w:r>
-        <w:rPr>
-          <w:rStyle w:val="normaltextrun"/>
-          <w:rFonts w:ascii="Arial" w:hAnsi="Arial" w:cs="Arial"/>
-        </w:rPr>
-        <w:t xml:space="preserve"> e consequentemente perdem sua credibilidade</w:t>
+      <w:r>
+        <w:rPr>
+          <w:rStyle w:val="normaltextrun"/>
+          <w:rFonts w:ascii="Arial" w:hAnsi="Arial" w:cs="Arial"/>
+        </w:rPr>
+        <w:t>quantias de dinheiro e consequentemente perdem sua credibilidade</w:t>
       </w:r>
       <w:r>
         <w:rPr>
@@ -1484,25 +1434,7 @@
           <w:rFonts w:ascii="Arial" w:hAnsi="Arial" w:cs="Arial"/>
           <w:color w:val="000000"/>
         </w:rPr>
-        <w:t xml:space="preserve">Disponibilização de rede </w:t>
-      </w:r>
-      <w:proofErr w:type="spellStart"/>
-      <w:r>
-        <w:rPr>
-          <w:rStyle w:val="normaltextrun"/>
-          <w:rFonts w:ascii="Arial" w:hAnsi="Arial" w:cs="Arial"/>
-          <w:color w:val="000000"/>
-        </w:rPr>
-        <w:t>wifi</w:t>
-      </w:r>
-      <w:proofErr w:type="spellEnd"/>
-      <w:r>
-        <w:rPr>
-          <w:rStyle w:val="normaltextrun"/>
-          <w:rFonts w:ascii="Arial" w:hAnsi="Arial" w:cs="Arial"/>
-          <w:color w:val="000000"/>
-        </w:rPr>
-        <w:t xml:space="preserve"> para o bom funcionamento dos sensores;</w:t>
+        <w:t>Disponibilização de rede wifi para o bom funcionamento dos sensores;</w:t>
       </w:r>
       <w:r>
         <w:rPr>
@@ -2203,6 +2135,215 @@
         <w:spacing w:before="0" w:beforeAutospacing="0" w:after="0" w:afterAutospacing="0"/>
         <w:textAlignment w:val="baseline"/>
         <w:rPr>
+          <w:rStyle w:val="eop"/>
+          <w:rFonts w:ascii="Arial" w:hAnsi="Arial" w:cs="Arial"/>
+          <w:sz w:val="28"/>
+          <w:szCs w:val="28"/>
+        </w:rPr>
+      </w:pPr>
+      <w:r>
+        <w:rPr>
+          <w:rStyle w:val="normaltextrun"/>
+          <w:rFonts w:ascii="Arial" w:hAnsi="Arial" w:cs="Arial"/>
+          <w:sz w:val="28"/>
+          <w:szCs w:val="28"/>
+        </w:rPr>
+        <w:t>Detalhamento dos principais requisitos:</w:t>
+      </w:r>
+      <w:r>
+        <w:rPr>
+          <w:rStyle w:val="eop"/>
+          <w:rFonts w:ascii="Arial" w:hAnsi="Arial" w:cs="Arial"/>
+          <w:sz w:val="28"/>
+          <w:szCs w:val="28"/>
+        </w:rPr>
+        <w:t> </w:t>
+      </w:r>
+    </w:p>
+    <w:p>
+      <w:pPr>
+        <w:pStyle w:val="paragraph"/>
+        <w:spacing w:before="0" w:beforeAutospacing="0" w:after="0" w:afterAutospacing="0"/>
+        <w:textAlignment w:val="baseline"/>
+        <w:rPr>
+          <w:rStyle w:val="eop"/>
+          <w:rFonts w:ascii="Arial" w:hAnsi="Arial" w:cs="Arial"/>
+          <w:sz w:val="28"/>
+          <w:szCs w:val="28"/>
+        </w:rPr>
+      </w:pPr>
+    </w:p>
+    <w:p>
+      <w:pPr>
+        <w:pStyle w:val="paragraph"/>
+        <w:spacing w:before="0" w:beforeAutospacing="0" w:after="0" w:afterAutospacing="0"/>
+        <w:textAlignment w:val="baseline"/>
+        <w:rPr>
+          <w:rStyle w:val="eop"/>
+          <w:rFonts w:ascii="Arial" w:hAnsi="Arial" w:cs="Arial"/>
+          <w:sz w:val="28"/>
+          <w:szCs w:val="28"/>
+        </w:rPr>
+      </w:pPr>
+    </w:p>
+    <w:p>
+      <w:pPr>
+        <w:pStyle w:val="paragraph"/>
+        <w:spacing w:before="0" w:beforeAutospacing="0" w:after="0" w:afterAutospacing="0"/>
+        <w:textAlignment w:val="baseline"/>
+        <w:rPr>
+          <w:rStyle w:val="eop"/>
+          <w:rFonts w:ascii="Arial" w:hAnsi="Arial" w:cs="Arial"/>
+          <w:sz w:val="28"/>
+          <w:szCs w:val="28"/>
+        </w:rPr>
+      </w:pPr>
+    </w:p>
+    <w:p>
+      <w:pPr>
+        <w:pStyle w:val="paragraph"/>
+        <w:spacing w:before="0" w:beforeAutospacing="0" w:after="0" w:afterAutospacing="0"/>
+        <w:textAlignment w:val="baseline"/>
+        <w:rPr>
+          <w:rStyle w:val="eop"/>
+          <w:rFonts w:ascii="Arial" w:hAnsi="Arial" w:cs="Arial"/>
+          <w:sz w:val="28"/>
+          <w:szCs w:val="28"/>
+        </w:rPr>
+      </w:pPr>
+    </w:p>
+    <w:p>
+      <w:pPr>
+        <w:pStyle w:val="paragraph"/>
+        <w:spacing w:before="0" w:beforeAutospacing="0" w:after="0" w:afterAutospacing="0"/>
+        <w:textAlignment w:val="baseline"/>
+        <w:rPr>
+          <w:rStyle w:val="eop"/>
+          <w:rFonts w:ascii="Arial" w:hAnsi="Arial" w:cs="Arial"/>
+          <w:sz w:val="28"/>
+          <w:szCs w:val="28"/>
+        </w:rPr>
+      </w:pPr>
+    </w:p>
+    <w:p>
+      <w:pPr>
+        <w:pStyle w:val="paragraph"/>
+        <w:spacing w:before="0" w:beforeAutospacing="0" w:after="0" w:afterAutospacing="0"/>
+        <w:textAlignment w:val="baseline"/>
+        <w:rPr>
+          <w:rStyle w:val="eop"/>
+          <w:rFonts w:ascii="Arial" w:hAnsi="Arial" w:cs="Arial"/>
+          <w:sz w:val="28"/>
+          <w:szCs w:val="28"/>
+        </w:rPr>
+      </w:pPr>
+    </w:p>
+    <w:p>
+      <w:pPr>
+        <w:pStyle w:val="paragraph"/>
+        <w:spacing w:before="0" w:beforeAutospacing="0" w:after="0" w:afterAutospacing="0"/>
+        <w:textAlignment w:val="baseline"/>
+        <w:rPr>
+          <w:rStyle w:val="eop"/>
+          <w:rFonts w:ascii="Arial" w:hAnsi="Arial" w:cs="Arial"/>
+          <w:sz w:val="28"/>
+          <w:szCs w:val="28"/>
+        </w:rPr>
+      </w:pPr>
+    </w:p>
+    <w:p>
+      <w:pPr>
+        <w:pStyle w:val="paragraph"/>
+        <w:spacing w:before="0" w:beforeAutospacing="0" w:after="0" w:afterAutospacing="0"/>
+        <w:textAlignment w:val="baseline"/>
+        <w:rPr>
+          <w:rStyle w:val="eop"/>
+          <w:rFonts w:ascii="Arial" w:hAnsi="Arial" w:cs="Arial"/>
+          <w:sz w:val="28"/>
+          <w:szCs w:val="28"/>
+        </w:rPr>
+      </w:pPr>
+    </w:p>
+    <w:p>
+      <w:pPr>
+        <w:pStyle w:val="paragraph"/>
+        <w:spacing w:before="0" w:beforeAutospacing="0" w:after="0" w:afterAutospacing="0"/>
+        <w:textAlignment w:val="baseline"/>
+        <w:rPr>
+          <w:rStyle w:val="eop"/>
+          <w:rFonts w:ascii="Arial" w:hAnsi="Arial" w:cs="Arial"/>
+          <w:sz w:val="28"/>
+          <w:szCs w:val="28"/>
+        </w:rPr>
+      </w:pPr>
+    </w:p>
+    <w:p>
+      <w:pPr>
+        <w:pStyle w:val="paragraph"/>
+        <w:spacing w:before="0" w:beforeAutospacing="0" w:after="0" w:afterAutospacing="0"/>
+        <w:textAlignment w:val="baseline"/>
+        <w:rPr>
+          <w:rStyle w:val="eop"/>
+          <w:rFonts w:ascii="Arial" w:hAnsi="Arial" w:cs="Arial"/>
+          <w:sz w:val="28"/>
+          <w:szCs w:val="28"/>
+        </w:rPr>
+      </w:pPr>
+    </w:p>
+    <w:p>
+      <w:pPr>
+        <w:pStyle w:val="paragraph"/>
+        <w:spacing w:before="0" w:beforeAutospacing="0" w:after="0" w:afterAutospacing="0"/>
+        <w:textAlignment w:val="baseline"/>
+        <w:rPr>
+          <w:rStyle w:val="eop"/>
+          <w:rFonts w:ascii="Arial" w:hAnsi="Arial" w:cs="Arial"/>
+          <w:sz w:val="28"/>
+          <w:szCs w:val="28"/>
+        </w:rPr>
+      </w:pPr>
+    </w:p>
+    <w:p>
+      <w:pPr>
+        <w:pStyle w:val="paragraph"/>
+        <w:spacing w:before="0" w:beforeAutospacing="0" w:after="0" w:afterAutospacing="0"/>
+        <w:textAlignment w:val="baseline"/>
+        <w:rPr>
+          <w:rStyle w:val="eop"/>
+          <w:rFonts w:ascii="Arial" w:hAnsi="Arial" w:cs="Arial"/>
+          <w:sz w:val="28"/>
+          <w:szCs w:val="28"/>
+        </w:rPr>
+      </w:pPr>
+    </w:p>
+    <w:p>
+      <w:pPr>
+        <w:pStyle w:val="paragraph"/>
+        <w:spacing w:before="0" w:beforeAutospacing="0" w:after="0" w:afterAutospacing="0"/>
+        <w:textAlignment w:val="baseline"/>
+        <w:rPr>
+          <w:rStyle w:val="eop"/>
+          <w:rFonts w:ascii="Arial" w:hAnsi="Arial" w:cs="Arial"/>
+          <w:sz w:val="28"/>
+          <w:szCs w:val="28"/>
+        </w:rPr>
+      </w:pPr>
+      <w:r>
+        <w:rPr>
+          <w:rStyle w:val="eop"/>
+          <w:rFonts w:ascii="Arial" w:hAnsi="Arial" w:cs="Arial"/>
+          <w:sz w:val="28"/>
+          <w:szCs w:val="28"/>
+        </w:rPr>
+        <w:t xml:space="preserve">Mural: </w:t>
+      </w:r>
+    </w:p>
+    <w:p>
+      <w:pPr>
+        <w:pStyle w:val="paragraph"/>
+        <w:spacing w:before="0" w:beforeAutospacing="0" w:after="0" w:afterAutospacing="0"/>
+        <w:textAlignment w:val="baseline"/>
+        <w:rPr>
           <w:rFonts w:ascii="Segoe UI" w:hAnsi="Segoe UI" w:cs="Segoe UI"/>
           <w:sz w:val="18"/>
           <w:szCs w:val="18"/>
@@ -2210,21 +2351,433 @@
       </w:pPr>
       <w:r>
         <w:rPr>
-          <w:rStyle w:val="normaltextrun"/>
+          <w:rFonts w:ascii="Segoe UI" w:hAnsi="Segoe UI" w:cs="Segoe UI"/>
+          <w:noProof/>
+          <w:sz w:val="18"/>
+          <w:szCs w:val="18"/>
+        </w:rPr>
+        <w:drawing>
+          <wp:inline distT="0" distB="0" distL="0" distR="0" wp14:anchorId="46F59437" wp14:editId="00D887AA">
+            <wp:extent cx="6324600" cy="3076575"/>
+            <wp:effectExtent l="0" t="0" r="0" b="9525"/>
+            <wp:docPr id="7" name="Imagem 7" descr="Interface gráfica do usuário, Aplicativo, Teams&#10;&#10;Descrição gerada automaticamente"/>
+            <wp:cNvGraphicFramePr>
+              <a:graphicFrameLocks xmlns:a="http://schemas.openxmlformats.org/drawingml/2006/main" noChangeAspect="1"/>
+            </wp:cNvGraphicFramePr>
+            <a:graphic xmlns:a="http://schemas.openxmlformats.org/drawingml/2006/main">
+              <a:graphicData uri="http://schemas.openxmlformats.org/drawingml/2006/picture">
+                <pic:pic xmlns:pic="http://schemas.openxmlformats.org/drawingml/2006/picture">
+                  <pic:nvPicPr>
+                    <pic:cNvPr id="7" name="Imagem 7" descr="Interface gráfica do usuário, Aplicativo, Teams&#10;&#10;Descrição gerada automaticamente"/>
+                    <pic:cNvPicPr>
+                      <a:picLocks noChangeAspect="1" noChangeArrowheads="1"/>
+                    </pic:cNvPicPr>
+                  </pic:nvPicPr>
+                  <pic:blipFill>
+                    <a:blip r:embed="rId13">
+                      <a:extLst>
+                        <a:ext uri="{28A0092B-C50C-407E-A947-70E740481C1C}">
+                          <a14:useLocalDpi xmlns:a14="http://schemas.microsoft.com/office/drawing/2010/main" val="0"/>
+                        </a:ext>
+                      </a:extLst>
+                    </a:blip>
+                    <a:srcRect/>
+                    <a:stretch>
+                      <a:fillRect/>
+                    </a:stretch>
+                  </pic:blipFill>
+                  <pic:spPr bwMode="auto">
+                    <a:xfrm>
+                      <a:off x="0" y="0"/>
+                      <a:ext cx="6324600" cy="3076575"/>
+                    </a:xfrm>
+                    <a:prstGeom prst="rect">
+                      <a:avLst/>
+                    </a:prstGeom>
+                    <a:noFill/>
+                    <a:ln>
+                      <a:noFill/>
+                    </a:ln>
+                  </pic:spPr>
+                </pic:pic>
+              </a:graphicData>
+            </a:graphic>
+          </wp:inline>
+        </w:drawing>
+      </w:r>
+    </w:p>
+    <w:p>
+      <w:pPr>
+        <w:pStyle w:val="paragraph"/>
+        <w:spacing w:before="0" w:beforeAutospacing="0" w:after="0" w:afterAutospacing="0"/>
+        <w:textAlignment w:val="baseline"/>
+        <w:rPr>
           <w:rFonts w:ascii="Arial" w:hAnsi="Arial" w:cs="Arial"/>
           <w:sz w:val="28"/>
           <w:szCs w:val="28"/>
         </w:rPr>
-        <w:t>Detalhamento dos principais requisitos:</w:t>
-      </w:r>
-      <w:r>
-        <w:rPr>
-          <w:rStyle w:val="eop"/>
+      </w:pPr>
+    </w:p>
+    <w:p>
+      <w:pPr>
+        <w:pStyle w:val="paragraph"/>
+        <w:spacing w:before="0" w:beforeAutospacing="0" w:after="0" w:afterAutospacing="0"/>
+        <w:textAlignment w:val="baseline"/>
+        <w:rPr>
           <w:rFonts w:ascii="Arial" w:hAnsi="Arial" w:cs="Arial"/>
           <w:sz w:val="28"/>
           <w:szCs w:val="28"/>
         </w:rPr>
-        <w:t> </w:t>
+      </w:pPr>
+    </w:p>
+    <w:p>
+      <w:pPr>
+        <w:pStyle w:val="paragraph"/>
+        <w:spacing w:before="0" w:beforeAutospacing="0" w:after="0" w:afterAutospacing="0"/>
+        <w:textAlignment w:val="baseline"/>
+        <w:rPr>
+          <w:rFonts w:ascii="Arial" w:hAnsi="Arial" w:cs="Arial"/>
+          <w:sz w:val="28"/>
+          <w:szCs w:val="28"/>
+        </w:rPr>
+      </w:pPr>
+    </w:p>
+    <w:p>
+      <w:pPr>
+        <w:pStyle w:val="paragraph"/>
+        <w:spacing w:before="0" w:beforeAutospacing="0" w:after="0" w:afterAutospacing="0"/>
+        <w:textAlignment w:val="baseline"/>
+        <w:rPr>
+          <w:rFonts w:ascii="Arial" w:hAnsi="Arial" w:cs="Arial"/>
+          <w:sz w:val="28"/>
+          <w:szCs w:val="28"/>
+        </w:rPr>
+      </w:pPr>
+    </w:p>
+    <w:p>
+      <w:pPr>
+        <w:pStyle w:val="paragraph"/>
+        <w:spacing w:before="0" w:beforeAutospacing="0" w:after="0" w:afterAutospacing="0"/>
+        <w:textAlignment w:val="baseline"/>
+        <w:rPr>
+          <w:rFonts w:ascii="Arial" w:hAnsi="Arial" w:cs="Arial"/>
+          <w:sz w:val="28"/>
+          <w:szCs w:val="28"/>
+        </w:rPr>
+      </w:pPr>
+      <w:r>
+        <w:rPr>
+          <w:rFonts w:ascii="Arial" w:hAnsi="Arial" w:cs="Arial"/>
+          <w:sz w:val="28"/>
+          <w:szCs w:val="28"/>
+        </w:rPr>
+        <w:t>Atividades por matéria:</w:t>
+      </w:r>
+    </w:p>
+    <w:p>
+      <w:pPr>
+        <w:pStyle w:val="paragraph"/>
+        <w:spacing w:before="0" w:beforeAutospacing="0" w:after="0" w:afterAutospacing="0"/>
+        <w:textAlignment w:val="baseline"/>
+        <w:rPr>
+          <w:rFonts w:ascii="Arial" w:hAnsi="Arial" w:cs="Arial"/>
+          <w:sz w:val="28"/>
+          <w:szCs w:val="28"/>
+        </w:rPr>
+      </w:pPr>
+      <w:r>
+        <w:rPr>
+          <w:rStyle w:val="eop"/>
+          <w:rFonts w:ascii="Arial" w:hAnsi="Arial" w:cs="Arial"/>
+          <w:noProof/>
+          <w:sz w:val="28"/>
+          <w:szCs w:val="28"/>
+        </w:rPr>
+        <w:drawing>
+          <wp:inline distT="0" distB="0" distL="0" distR="0" wp14:anchorId="30200142" wp14:editId="7D96D725">
+            <wp:extent cx="6591300" cy="4050077"/>
+            <wp:effectExtent l="0" t="0" r="0" b="7620"/>
+            <wp:docPr id="3" name="Imagem 3" descr="Gráfico&#10;&#10;Descrição gerada automaticamente"/>
+            <wp:cNvGraphicFramePr>
+              <a:graphicFrameLocks xmlns:a="http://schemas.openxmlformats.org/drawingml/2006/main" noChangeAspect="1"/>
+            </wp:cNvGraphicFramePr>
+            <a:graphic xmlns:a="http://schemas.openxmlformats.org/drawingml/2006/main">
+              <a:graphicData uri="http://schemas.openxmlformats.org/drawingml/2006/picture">
+                <pic:pic xmlns:pic="http://schemas.openxmlformats.org/drawingml/2006/picture">
+                  <pic:nvPicPr>
+                    <pic:cNvPr id="3" name="Imagem 3" descr="Gráfico&#10;&#10;Descrição gerada automaticamente"/>
+                    <pic:cNvPicPr>
+                      <a:picLocks noChangeAspect="1" noChangeArrowheads="1"/>
+                    </pic:cNvPicPr>
+                  </pic:nvPicPr>
+                  <pic:blipFill>
+                    <a:blip r:embed="rId14">
+                      <a:extLst>
+                        <a:ext uri="{28A0092B-C50C-407E-A947-70E740481C1C}">
+                          <a14:useLocalDpi xmlns:a14="http://schemas.microsoft.com/office/drawing/2010/main" val="0"/>
+                        </a:ext>
+                      </a:extLst>
+                    </a:blip>
+                    <a:srcRect/>
+                    <a:stretch>
+                      <a:fillRect/>
+                    </a:stretch>
+                  </pic:blipFill>
+                  <pic:spPr bwMode="auto">
+                    <a:xfrm>
+                      <a:off x="0" y="0"/>
+                      <a:ext cx="6603410" cy="4057518"/>
+                    </a:xfrm>
+                    <a:prstGeom prst="rect">
+                      <a:avLst/>
+                    </a:prstGeom>
+                    <a:noFill/>
+                    <a:ln>
+                      <a:noFill/>
+                    </a:ln>
+                  </pic:spPr>
+                </pic:pic>
+              </a:graphicData>
+            </a:graphic>
+          </wp:inline>
+        </w:drawing>
+      </w:r>
+    </w:p>
+    <w:p>
+      <w:pPr>
+        <w:pStyle w:val="paragraph"/>
+        <w:spacing w:before="0" w:beforeAutospacing="0" w:after="0" w:afterAutospacing="0"/>
+        <w:textAlignment w:val="baseline"/>
+        <w:rPr>
+          <w:rFonts w:ascii="Arial" w:hAnsi="Arial" w:cs="Arial"/>
+          <w:sz w:val="28"/>
+          <w:szCs w:val="28"/>
+        </w:rPr>
+      </w:pPr>
+    </w:p>
+    <w:p>
+      <w:pPr>
+        <w:pStyle w:val="paragraph"/>
+        <w:spacing w:before="0" w:beforeAutospacing="0" w:after="0" w:afterAutospacing="0"/>
+        <w:textAlignment w:val="baseline"/>
+        <w:rPr>
+          <w:rFonts w:ascii="Arial" w:hAnsi="Arial" w:cs="Arial"/>
+          <w:sz w:val="28"/>
+          <w:szCs w:val="28"/>
+        </w:rPr>
+      </w:pPr>
+    </w:p>
+    <w:p>
+      <w:pPr>
+        <w:pStyle w:val="paragraph"/>
+        <w:spacing w:before="0" w:beforeAutospacing="0" w:after="0" w:afterAutospacing="0"/>
+        <w:textAlignment w:val="baseline"/>
+        <w:rPr>
+          <w:rFonts w:ascii="Arial" w:hAnsi="Arial" w:cs="Arial"/>
+          <w:sz w:val="28"/>
+          <w:szCs w:val="28"/>
+        </w:rPr>
+      </w:pPr>
+    </w:p>
+    <w:p>
+      <w:pPr>
+        <w:pStyle w:val="paragraph"/>
+        <w:spacing w:before="0" w:beforeAutospacing="0" w:after="0" w:afterAutospacing="0"/>
+        <w:textAlignment w:val="baseline"/>
+        <w:rPr>
+          <w:rFonts w:ascii="Arial" w:hAnsi="Arial" w:cs="Arial"/>
+          <w:sz w:val="28"/>
+          <w:szCs w:val="28"/>
+        </w:rPr>
+      </w:pPr>
+    </w:p>
+    <w:p>
+      <w:pPr>
+        <w:pStyle w:val="paragraph"/>
+        <w:spacing w:before="0" w:beforeAutospacing="0" w:after="0" w:afterAutospacing="0"/>
+        <w:textAlignment w:val="baseline"/>
+        <w:rPr>
+          <w:rFonts w:ascii="Arial" w:hAnsi="Arial" w:cs="Arial"/>
+          <w:sz w:val="28"/>
+          <w:szCs w:val="28"/>
+        </w:rPr>
+      </w:pPr>
+      <w:r>
+        <w:rPr>
+          <w:rFonts w:ascii="Arial" w:hAnsi="Arial" w:cs="Arial"/>
+          <w:sz w:val="28"/>
+          <w:szCs w:val="28"/>
+        </w:rPr>
+        <w:lastRenderedPageBreak/>
+        <w:t>Grau de prioridade:</w:t>
+      </w:r>
+    </w:p>
+    <w:p>
+      <w:pPr>
+        <w:pStyle w:val="paragraph"/>
+        <w:spacing w:before="0" w:beforeAutospacing="0" w:after="0" w:afterAutospacing="0"/>
+        <w:textAlignment w:val="baseline"/>
+        <w:rPr>
+          <w:rFonts w:ascii="Arial" w:hAnsi="Arial" w:cs="Arial"/>
+          <w:sz w:val="28"/>
+          <w:szCs w:val="28"/>
+        </w:rPr>
+      </w:pPr>
+      <w:r>
+        <w:rPr>
+          <w:rFonts w:ascii="Segoe UI" w:hAnsi="Segoe UI" w:cs="Segoe UI"/>
+          <w:noProof/>
+          <w:sz w:val="18"/>
+          <w:szCs w:val="18"/>
+        </w:rPr>
+        <w:drawing>
+          <wp:inline distT="0" distB="0" distL="0" distR="0" wp14:anchorId="37CB8822" wp14:editId="555D2211">
+            <wp:extent cx="6324600" cy="3829050"/>
+            <wp:effectExtent l="0" t="0" r="0" b="0"/>
+            <wp:docPr id="4" name="Imagem 4"/>
+            <wp:cNvGraphicFramePr>
+              <a:graphicFrameLocks xmlns:a="http://schemas.openxmlformats.org/drawingml/2006/main" noChangeAspect="1"/>
+            </wp:cNvGraphicFramePr>
+            <a:graphic xmlns:a="http://schemas.openxmlformats.org/drawingml/2006/main">
+              <a:graphicData uri="http://schemas.openxmlformats.org/drawingml/2006/picture">
+                <pic:pic xmlns:pic="http://schemas.openxmlformats.org/drawingml/2006/picture">
+                  <pic:nvPicPr>
+                    <pic:cNvPr id="0" name="Picture 2"/>
+                    <pic:cNvPicPr>
+                      <a:picLocks noChangeAspect="1" noChangeArrowheads="1"/>
+                    </pic:cNvPicPr>
+                  </pic:nvPicPr>
+                  <pic:blipFill>
+                    <a:blip r:embed="rId15">
+                      <a:extLst>
+                        <a:ext uri="{28A0092B-C50C-407E-A947-70E740481C1C}">
+                          <a14:useLocalDpi xmlns:a14="http://schemas.microsoft.com/office/drawing/2010/main" val="0"/>
+                        </a:ext>
+                      </a:extLst>
+                    </a:blip>
+                    <a:srcRect/>
+                    <a:stretch>
+                      <a:fillRect/>
+                    </a:stretch>
+                  </pic:blipFill>
+                  <pic:spPr bwMode="auto">
+                    <a:xfrm>
+                      <a:off x="0" y="0"/>
+                      <a:ext cx="6324600" cy="3829050"/>
+                    </a:xfrm>
+                    <a:prstGeom prst="rect">
+                      <a:avLst/>
+                    </a:prstGeom>
+                    <a:noFill/>
+                    <a:ln>
+                      <a:noFill/>
+                    </a:ln>
+                  </pic:spPr>
+                </pic:pic>
+              </a:graphicData>
+            </a:graphic>
+          </wp:inline>
+        </w:drawing>
+      </w:r>
+    </w:p>
+    <w:p>
+      <w:pPr>
+        <w:pStyle w:val="paragraph"/>
+        <w:spacing w:before="0" w:beforeAutospacing="0" w:after="0" w:afterAutospacing="0"/>
+        <w:textAlignment w:val="baseline"/>
+        <w:rPr>
+          <w:rFonts w:ascii="Arial" w:hAnsi="Arial" w:cs="Arial"/>
+          <w:sz w:val="28"/>
+          <w:szCs w:val="28"/>
+        </w:rPr>
+      </w:pPr>
+    </w:p>
+    <w:p>
+      <w:pPr>
+        <w:pStyle w:val="paragraph"/>
+        <w:spacing w:before="0" w:beforeAutospacing="0" w:after="0" w:afterAutospacing="0"/>
+        <w:textAlignment w:val="baseline"/>
+        <w:rPr>
+          <w:rFonts w:ascii="Arial" w:hAnsi="Arial" w:cs="Arial"/>
+          <w:sz w:val="28"/>
+          <w:szCs w:val="28"/>
+        </w:rPr>
+      </w:pPr>
+    </w:p>
+    <w:p>
+      <w:pPr>
+        <w:pStyle w:val="paragraph"/>
+        <w:spacing w:before="0" w:beforeAutospacing="0" w:after="0" w:afterAutospacing="0"/>
+        <w:textAlignment w:val="baseline"/>
+        <w:rPr>
+          <w:rFonts w:ascii="Segoe UI" w:hAnsi="Segoe UI" w:cs="Segoe UI"/>
+          <w:sz w:val="18"/>
+          <w:szCs w:val="18"/>
+        </w:rPr>
+      </w:pPr>
+      <w:r>
+        <w:rPr>
+          <w:rFonts w:ascii="Arial" w:hAnsi="Arial" w:cs="Arial"/>
+          <w:sz w:val="28"/>
+          <w:szCs w:val="28"/>
+        </w:rPr>
+        <w:t>Quantidade de atividades por membro:</w:t>
+      </w:r>
+      <w:r>
+        <w:rPr>
+          <w:rFonts w:ascii="Segoe UI" w:hAnsi="Segoe UI" w:cs="Segoe UI"/>
+          <w:noProof/>
+          <w:sz w:val="18"/>
+          <w:szCs w:val="18"/>
+        </w:rPr>
+        <w:drawing>
+          <wp:inline distT="0" distB="0" distL="0" distR="0" wp14:anchorId="079DE042" wp14:editId="69ECF513">
+            <wp:extent cx="6324600" cy="3933825"/>
+            <wp:effectExtent l="0" t="0" r="0" b="9525"/>
+            <wp:docPr id="5" name="Imagem 5"/>
+            <wp:cNvGraphicFramePr>
+              <a:graphicFrameLocks xmlns:a="http://schemas.openxmlformats.org/drawingml/2006/main" noChangeAspect="1"/>
+            </wp:cNvGraphicFramePr>
+            <a:graphic xmlns:a="http://schemas.openxmlformats.org/drawingml/2006/main">
+              <a:graphicData uri="http://schemas.openxmlformats.org/drawingml/2006/picture">
+                <pic:pic xmlns:pic="http://schemas.openxmlformats.org/drawingml/2006/picture">
+                  <pic:nvPicPr>
+                    <pic:cNvPr id="0" name="Picture 3"/>
+                    <pic:cNvPicPr>
+                      <a:picLocks noChangeAspect="1" noChangeArrowheads="1"/>
+                    </pic:cNvPicPr>
+                  </pic:nvPicPr>
+                  <pic:blipFill>
+                    <a:blip r:embed="rId16">
+                      <a:extLst>
+                        <a:ext uri="{28A0092B-C50C-407E-A947-70E740481C1C}">
+                          <a14:useLocalDpi xmlns:a14="http://schemas.microsoft.com/office/drawing/2010/main" val="0"/>
+                        </a:ext>
+                      </a:extLst>
+                    </a:blip>
+                    <a:srcRect/>
+                    <a:stretch>
+                      <a:fillRect/>
+                    </a:stretch>
+                  </pic:blipFill>
+                  <pic:spPr bwMode="auto">
+                    <a:xfrm>
+                      <a:off x="0" y="0"/>
+                      <a:ext cx="6324600" cy="3933825"/>
+                    </a:xfrm>
+                    <a:prstGeom prst="rect">
+                      <a:avLst/>
+                    </a:prstGeom>
+                    <a:noFill/>
+                    <a:ln>
+                      <a:noFill/>
+                    </a:ln>
+                  </pic:spPr>
+                </pic:pic>
+              </a:graphicData>
+            </a:graphic>
+          </wp:inline>
+        </w:drawing>
       </w:r>
     </w:p>
     <w:p>
@@ -2604,9 +3157,9 @@
     </w:p>
     <w:p/>
     <w:sectPr>
-      <w:headerReference w:type="even" r:id="rId13"/>
-      <w:headerReference w:type="default" r:id="rId14"/>
-      <w:headerReference w:type="first" r:id="rId15"/>
+      <w:headerReference w:type="even" r:id="rId17"/>
+      <w:headerReference w:type="default" r:id="rId18"/>
+      <w:headerReference w:type="first" r:id="rId19"/>
       <w:pgSz w:w="11906" w:h="16838" w:code="9"/>
       <w:pgMar w:top="964" w:right="964" w:bottom="964" w:left="964" w:header="709" w:footer="709" w:gutter="0"/>
       <w:pgNumType w:start="0"/>
@@ -5590,19 +6143,17 @@
 </file>
 
 <file path=customXml/item1.xml><?xml version="1.0" encoding="utf-8"?>
-<?mso-contentType ?>
-<FormTemplates xmlns="http://schemas.microsoft.com/sharepoint/v3/contenttype/forms">
-  <Display>DocumentLibraryForm</Display>
-  <Edit>DocumentLibraryForm</Edit>
-  <New>DocumentLibraryForm</New>
-</FormTemplates>
+<p:properties xmlns:p="http://schemas.microsoft.com/office/2006/metadata/properties" xmlns:xsi="http://www.w3.org/2001/XMLSchema-instance" xmlns:pc="http://schemas.microsoft.com/office/infopath/2007/PartnerControls">
+  <documentManagement>
+    <lcf76f155ced4ddcb4097134ff3c332f xmlns="0a53ad5e-08cc-4fba-9df9-747b79db3e02">
+      <Terms xmlns="http://schemas.microsoft.com/office/infopath/2007/PartnerControls"/>
+    </lcf76f155ced4ddcb4097134ff3c332f>
+    <TaxCatchAll xmlns="99f50afe-28e2-457c-9852-048361d66aad" xsi:nil="true"/>
+  </documentManagement>
+</p:properties>
 </file>
 
 <file path=customXml/item2.xml><?xml version="1.0" encoding="utf-8"?>
-<b:Sources xmlns:b="http://schemas.openxmlformats.org/officeDocument/2006/bibliography" xmlns="http://schemas.openxmlformats.org/officeDocument/2006/bibliography" SelectedStyle="\APASixthEditionOfficeOnline.xsl" StyleName="APA" Version="6"/>
-</file>
-
-<file path=customXml/item3.xml><?xml version="1.0" encoding="utf-8"?>
 <ct:contentTypeSchema xmlns:ct="http://schemas.microsoft.com/office/2006/metadata/contentType" xmlns:ma="http://schemas.microsoft.com/office/2006/metadata/properties/metaAttributes" ct:_="" ma:_="" ma:contentTypeName="Documento" ma:contentTypeID="0x0101007F8ECE7139958D46ABEDA89D12B90CBF" ma:contentTypeVersion="11" ma:contentTypeDescription="Crie um novo documento." ma:contentTypeScope="" ma:versionID="21e015a6802de694804c575cb15722cd">
   <xsd:schema xmlns:xsd="http://www.w3.org/2001/XMLSchema" xmlns:xs="http://www.w3.org/2001/XMLSchema" xmlns:p="http://schemas.microsoft.com/office/2006/metadata/properties" xmlns:ns2="0a53ad5e-08cc-4fba-9df9-747b79db3e02" xmlns:ns3="99f50afe-28e2-457c-9852-048361d66aad" targetNamespace="http://schemas.microsoft.com/office/2006/metadata/properties" ma:root="true" ma:fieldsID="2434ad73d381691fa3d497c2fd2bdd4c" ns2:_="" ns3:_="">
     <xsd:import namespace="0a53ad5e-08cc-4fba-9df9-747b79db3e02"/>
@@ -5791,34 +6342,31 @@
 </ct:contentTypeSchema>
 </file>
 
+<file path=customXml/item3.xml><?xml version="1.0" encoding="utf-8"?>
+<b:Sources xmlns:b="http://schemas.openxmlformats.org/officeDocument/2006/bibliography" xmlns="http://schemas.openxmlformats.org/officeDocument/2006/bibliography" SelectedStyle="\APASixthEditionOfficeOnline.xsl" StyleName="APA" Version="6"/>
+</file>
+
 <file path=customXml/item4.xml><?xml version="1.0" encoding="utf-8"?>
-<p:properties xmlns:p="http://schemas.microsoft.com/office/2006/metadata/properties" xmlns:xsi="http://www.w3.org/2001/XMLSchema-instance" xmlns:pc="http://schemas.microsoft.com/office/infopath/2007/PartnerControls">
-  <documentManagement>
-    <lcf76f155ced4ddcb4097134ff3c332f xmlns="0a53ad5e-08cc-4fba-9df9-747b79db3e02">
-      <Terms xmlns="http://schemas.microsoft.com/office/infopath/2007/PartnerControls"/>
-    </lcf76f155ced4ddcb4097134ff3c332f>
-    <TaxCatchAll xmlns="99f50afe-28e2-457c-9852-048361d66aad" xsi:nil="true"/>
-  </documentManagement>
-</p:properties>
+<?mso-contentType ?>
+<FormTemplates xmlns="http://schemas.microsoft.com/sharepoint/v3/contenttype/forms">
+  <Display>DocumentLibraryForm</Display>
+  <Edit>DocumentLibraryForm</Edit>
+  <New>DocumentLibraryForm</New>
+</FormTemplates>
 </file>
 
 <file path=customXml/itemProps1.xml><?xml version="1.0" encoding="utf-8"?>
-<ds:datastoreItem xmlns:ds="http://schemas.openxmlformats.org/officeDocument/2006/customXml" ds:itemID="{B52C9AD5-4F18-4494-A12B-C11EA8399E21}">
+<ds:datastoreItem xmlns:ds="http://schemas.openxmlformats.org/officeDocument/2006/customXml" ds:itemID="{79054B02-B215-46AC-9176-544339E93661}">
   <ds:schemaRefs>
-    <ds:schemaRef ds:uri="http://schemas.microsoft.com/sharepoint/v3/contenttype/forms"/>
+    <ds:schemaRef ds:uri="http://schemas.microsoft.com/office/2006/metadata/properties"/>
+    <ds:schemaRef ds:uri="http://schemas.microsoft.com/office/infopath/2007/PartnerControls"/>
+    <ds:schemaRef ds:uri="0a53ad5e-08cc-4fba-9df9-747b79db3e02"/>
+    <ds:schemaRef ds:uri="99f50afe-28e2-457c-9852-048361d66aad"/>
   </ds:schemaRefs>
 </ds:datastoreItem>
 </file>
 
 <file path=customXml/itemProps2.xml><?xml version="1.0" encoding="utf-8"?>
-<ds:datastoreItem xmlns:ds="http://schemas.openxmlformats.org/officeDocument/2006/customXml" ds:itemID="{43C36E59-8586-4352-8310-158AD4E65655}">
-  <ds:schemaRefs>
-    <ds:schemaRef ds:uri="http://schemas.openxmlformats.org/officeDocument/2006/bibliography"/>
-  </ds:schemaRefs>
-</ds:datastoreItem>
-</file>
-
-<file path=customXml/itemProps3.xml><?xml version="1.0" encoding="utf-8"?>
 <ds:datastoreItem xmlns:ds="http://schemas.openxmlformats.org/officeDocument/2006/customXml" ds:itemID="{A4DC0A27-FA5F-44DB-905C-A1401F5BD778}">
   <ds:schemaRefs>
     <ds:schemaRef ds:uri="http://schemas.microsoft.com/office/2006/metadata/contentType"/>
@@ -5837,13 +6385,18 @@
 </ds:datastoreItem>
 </file>
 
+<file path=customXml/itemProps3.xml><?xml version="1.0" encoding="utf-8"?>
+<ds:datastoreItem xmlns:ds="http://schemas.openxmlformats.org/officeDocument/2006/customXml" ds:itemID="{43C36E59-8586-4352-8310-158AD4E65655}">
+  <ds:schemaRefs>
+    <ds:schemaRef ds:uri="http://schemas.openxmlformats.org/officeDocument/2006/bibliography"/>
+  </ds:schemaRefs>
+</ds:datastoreItem>
+</file>
+
 <file path=customXml/itemProps4.xml><?xml version="1.0" encoding="utf-8"?>
-<ds:datastoreItem xmlns:ds="http://schemas.openxmlformats.org/officeDocument/2006/customXml" ds:itemID="{79054B02-B215-46AC-9176-544339E93661}">
+<ds:datastoreItem xmlns:ds="http://schemas.openxmlformats.org/officeDocument/2006/customXml" ds:itemID="{B52C9AD5-4F18-4494-A12B-C11EA8399E21}">
   <ds:schemaRefs>
-    <ds:schemaRef ds:uri="http://schemas.microsoft.com/office/2006/metadata/properties"/>
-    <ds:schemaRef ds:uri="http://schemas.microsoft.com/office/infopath/2007/PartnerControls"/>
-    <ds:schemaRef ds:uri="0a53ad5e-08cc-4fba-9df9-747b79db3e02"/>
-    <ds:schemaRef ds:uri="99f50afe-28e2-457c-9852-048361d66aad"/>
+    <ds:schemaRef ds:uri="http://schemas.microsoft.com/sharepoint/v3/contenttype/forms"/>
   </ds:schemaRefs>
 </ds:datastoreItem>
 </file>
</xml_diff>